<commit_message>
FEATURE: pulled corporate colors to external file
</commit_message>
<xml_diff>
--- a/tests/article/test.docx
+++ b/tests/article/test.docx
@@ -103,39 +103,39 @@
     <w:p>
       <w:pPr>
         <w:numPr>
+          <w:numId w:val="1001"/>
           <w:ilvl w:val="0"/>
+        </w:numPr>
+      </w:pPr>
+      <w:r>
+        <w:t xml:space="preserve">A source document, usually with extension</w:t>
+      </w:r>
+      <w:r>
+        <w:t xml:space="preserve"> </w:t>
+      </w:r>
+      <w:r>
+        <w:rPr>
+          <w:i/>
+        </w:rPr>
+        <w:t xml:space="preserve">.tex</w:t>
+      </w:r>
+    </w:p>
+    <w:p>
+      <w:pPr>
+        <w:numPr>
           <w:numId w:val="1001"/>
+          <w:ilvl w:val="0"/>
         </w:numPr>
       </w:pPr>
       <w:r>
-        <w:t xml:space="preserve">A source document, usually with extension</w:t>
-      </w:r>
-      <w:r>
-        <w:t xml:space="preserve"> </w:t>
-      </w:r>
-      <w:r>
-        <w:rPr>
-          <w:i/>
-        </w:rPr>
-        <w:t xml:space="preserve">.tex</w:t>
+        <w:t xml:space="preserve">Some packages and classes that help turn what’s in the source document into something helpful</w:t>
       </w:r>
     </w:p>
     <w:p>
       <w:pPr>
         <w:numPr>
+          <w:numId w:val="1001"/>
           <w:ilvl w:val="0"/>
-          <w:numId w:val="1001"/>
-        </w:numPr>
-      </w:pPr>
-      <w:r>
-        <w:t xml:space="preserve">Some packages and classes that help turn what’s in the source document into something helpful</w:t>
-      </w:r>
-    </w:p>
-    <w:p>
-      <w:pPr>
-        <w:numPr>
-          <w:ilvl w:val="0"/>
-          <w:numId w:val="1001"/>
         </w:numPr>
       </w:pPr>
       <w:r>
@@ -265,7 +265,7 @@
       <w:r>
         <w:t xml:space="preserve"> </w:t>
       </w:r>
-      <w:hyperlink w:anchor="sec:Corporatecls">
+      <w:hyperlink w:anchor="sec:CorporateCls">
         <w:r>
           <w:rPr>
             <w:rStyle w:val="Hyperlink"/>
@@ -299,9 +299,6 @@
       <w:r>
         <w:t xml:space="preserve">Using LaTeX to Make Corporate Documents</w:t>
       </w:r>
-      <w:r>
-        <w:t xml:space="preserve"> </w:t>
-      </w:r>
       <w:bookmarkEnd w:id="28"/>
     </w:p>
     <w:p>
@@ -361,7 +358,7 @@
       <w:pPr>
         <w:pStyle w:val="Heading2"/>
       </w:pPr>
-      <w:bookmarkStart w:id="29" w:name="sec:Corporatecls"/>
+      <w:bookmarkStart w:id="29" w:name="sec:CorporateCls"/>
       <w:r>
         <w:t xml:space="preserve">Corporate style files</w:t>
       </w:r>
@@ -1615,7 +1612,7 @@
       <w:pPr>
         <w:pStyle w:val="Heading3"/>
       </w:pPr>
-      <w:bookmarkStart w:id="34" w:name="cross-references"/>
+      <w:bookmarkStart w:id="34" w:name="sec:References"/>
       <w:r>
         <w:t xml:space="preserve">Cross references</w:t>
       </w:r>
@@ -1754,7 +1751,7 @@
       <w:pPr>
         <w:pStyle w:val="Heading3"/>
       </w:pPr>
-      <w:bookmarkStart w:id="35" w:name="floats"/>
+      <w:bookmarkStart w:id="35" w:name="sec:Floats"/>
       <w:r>
         <w:t xml:space="preserve">Floats</w:t>
       </w:r>
@@ -2460,7 +2457,7 @@
       <w:pPr>
         <w:pStyle w:val="Heading3"/>
       </w:pPr>
-      <w:bookmarkStart w:id="40" w:name="Sec:Codes"/>
+      <w:bookmarkStart w:id="40" w:name="sec:Codes"/>
       <w:r>
         <w:t xml:space="preserve">Including computer code</w:t>
       </w:r>
@@ -2689,7 +2686,7 @@
       <w:pPr>
         <w:pStyle w:val="Heading3"/>
       </w:pPr>
-      <w:bookmarkStart w:id="42" w:name="Sec:Citations"/>
+      <w:bookmarkStart w:id="42" w:name="sec:Citations"/>
       <w:r>
         <w:t xml:space="preserve">Citations</w:t>
       </w:r>
@@ -2801,15 +2798,44 @@
     <w:p>
       <w:pPr>
         <w:numPr>
+          <w:numId w:val="1002"/>
           <w:ilvl w:val="0"/>
+        </w:numPr>
+      </w:pPr>
+      <w:r>
+        <w:rPr>
+          <w:rStyle w:val="VerbatimChar"/>
+        </w:rPr>
+        <w:t xml:space="preserve">\cite{Lamport_1986_a}</w:t>
+      </w:r>
+      <w:r>
+        <w:t xml:space="preserve"> </w:t>
+      </w:r>
+      <w:r>
+        <w:t xml:space="preserve">prints</w:t>
+      </w:r>
+      <w:r>
+        <w:t xml:space="preserve"> </w:t>
+      </w:r>
+      <w:r>
+        <w:t xml:space="preserve">(Lamport 1986)</w:t>
+      </w:r>
+      <w:r>
+        <w:t xml:space="preserve">.</w:t>
+      </w:r>
+    </w:p>
+    <w:p>
+      <w:pPr>
+        <w:numPr>
           <w:numId w:val="1002"/>
+          <w:ilvl w:val="0"/>
         </w:numPr>
       </w:pPr>
       <w:r>
         <w:rPr>
           <w:rStyle w:val="VerbatimChar"/>
         </w:rPr>
-        <w:t xml:space="preserve">\cite{Lamport_1986_a}</w:t>
+        <w:t xml:space="preserve">\citep{Lamport_1986_a}</w:t>
       </w:r>
       <w:r>
         <w:t xml:space="preserve"> </w:t>
@@ -2830,37 +2856,8 @@
     <w:p>
       <w:pPr>
         <w:numPr>
+          <w:numId w:val="1002"/>
           <w:ilvl w:val="0"/>
-          <w:numId w:val="1002"/>
-        </w:numPr>
-      </w:pPr>
-      <w:r>
-        <w:rPr>
-          <w:rStyle w:val="VerbatimChar"/>
-        </w:rPr>
-        <w:t xml:space="preserve">\citep{Lamport_1986_a}</w:t>
-      </w:r>
-      <w:r>
-        <w:t xml:space="preserve"> </w:t>
-      </w:r>
-      <w:r>
-        <w:t xml:space="preserve">prints</w:t>
-      </w:r>
-      <w:r>
-        <w:t xml:space="preserve"> </w:t>
-      </w:r>
-      <w:r>
-        <w:t xml:space="preserve">(Lamport 1986)</w:t>
-      </w:r>
-      <w:r>
-        <w:t xml:space="preserve">.</w:t>
-      </w:r>
-    </w:p>
-    <w:p>
-      <w:pPr>
-        <w:numPr>
-          <w:ilvl w:val="0"/>
-          <w:numId w:val="1002"/>
         </w:numPr>
       </w:pPr>
       <w:r>
@@ -3037,7 +3034,7 @@
       <w:pPr>
         <w:pStyle w:val="Heading3"/>
       </w:pPr>
-      <w:bookmarkStart w:id="44" w:name="Sec:Bibliographies"/>
+      <w:bookmarkStart w:id="44" w:name="sec:Bibliographies"/>
       <w:r>
         <w:t xml:space="preserve">Bibliographies</w:t>
       </w:r>
@@ -3416,23 +3413,23 @@
     </w:p>
     <w:p>
       <w:pPr>
+        <w:pStyle w:val="Definition"/>
         <w:numPr>
+          <w:numId w:val="1003"/>
           <w:ilvl w:val="0"/>
+        </w:numPr>
+      </w:pPr>
+      <w:r>
+        <w:t xml:space="preserve">Each new LaTeX document should be placed in it’s own directory.</w:t>
+      </w:r>
+    </w:p>
+    <w:p>
+      <w:pPr>
+        <w:pStyle w:val="Definition"/>
+        <w:numPr>
           <w:numId w:val="1003"/>
+          <w:ilvl w:val="0"/>
         </w:numPr>
-        <w:pStyle w:val="Definition"/>
-      </w:pPr>
-      <w:r>
-        <w:t xml:space="preserve">Each new LaTeX document should be placed in it’s own directory.</w:t>
-      </w:r>
-    </w:p>
-    <w:p>
-      <w:pPr>
-        <w:numPr>
-          <w:ilvl w:val="0"/>
-          <w:numId w:val="1003"/>
-        </w:numPr>
-        <w:pStyle w:val="Definition"/>
       </w:pPr>
       <w:r>
         <w:t xml:space="preserve">Create a main LaTeX file that just contains the preamble, custom commands and uses</w:t>
@@ -3502,75 +3499,75 @@
     </w:p>
     <w:p>
       <w:pPr>
+        <w:pStyle w:val="Definition"/>
         <w:numPr>
+          <w:numId w:val="1003"/>
           <w:ilvl w:val="0"/>
-          <w:numId w:val="1003"/>
         </w:numPr>
+      </w:pPr>
+      <w:r>
+        <w:t xml:space="preserve">Keep the number of packages used to a minimum. Not all packages can be used as they lack compatibility.</w:t>
+      </w:r>
+    </w:p>
+    <w:p>
+      <w:pPr>
+        <w:pStyle w:val="DefinitionTerm"/>
+      </w:pPr>
+      <w:r>
+        <w:t xml:space="preserve">Focus on content, not appearance.</w:t>
+      </w:r>
+    </w:p>
+    <w:p>
+      <w:pPr>
         <w:pStyle w:val="Definition"/>
       </w:pPr>
       <w:r>
-        <w:t xml:space="preserve">Keep the number of packages used to a minimum. Not all packages can be used as they lack compatibility.</w:t>
-      </w:r>
-    </w:p>
-    <w:p>
-      <w:pPr>
-        <w:pStyle w:val="DefinitionTerm"/>
-      </w:pPr>
-      <w:r>
-        <w:t xml:space="preserve">Focus on content, not appearance.</w:t>
+        <w:t xml:space="preserve">Don’t spend hours trying to adjust fonts, headers or spacing between lines.</w:t>
       </w:r>
     </w:p>
     <w:p>
       <w:pPr>
         <w:pStyle w:val="Definition"/>
-      </w:pPr>
-      <w:r>
-        <w:t xml:space="preserve">Don’t spend hours trying to adjust fonts, headers or spacing between lines.</w:t>
-      </w:r>
-    </w:p>
-    <w:p>
-      <w:pPr>
         <w:numPr>
+          <w:numId w:val="1004"/>
           <w:ilvl w:val="0"/>
+        </w:numPr>
+      </w:pPr>
+      <w:r>
+        <w:t xml:space="preserve">Don’t throw in lots of</w:t>
+      </w:r>
+      <w:r>
+        <w:t xml:space="preserve"> </w:t>
+      </w:r>
+      <w:r>
+        <w:rPr>
+          <w:rStyle w:val="VerbatimChar"/>
+        </w:rPr>
+        <w:t xml:space="preserve">clearpage</w:t>
+      </w:r>
+      <w:r>
+        <w:t xml:space="preserve">s or other commands to push material around. LaTeX is designed to handle that.</w:t>
+      </w:r>
+    </w:p>
+    <w:p>
+      <w:pPr>
+        <w:pStyle w:val="Definition"/>
+        <w:numPr>
           <w:numId w:val="1004"/>
+          <w:ilvl w:val="0"/>
         </w:numPr>
+      </w:pPr>
+      <w:r>
+        <w:t xml:space="preserve">Resist the temptation to add or subtract space, change lengths or do other things to modify the layout.</w:t>
+      </w:r>
+    </w:p>
+    <w:p>
+      <w:pPr>
         <w:pStyle w:val="Definition"/>
-      </w:pPr>
-      <w:r>
-        <w:t xml:space="preserve">Don’t throw in lots of</w:t>
-      </w:r>
-      <w:r>
-        <w:t xml:space="preserve"> </w:t>
-      </w:r>
-      <w:r>
-        <w:rPr>
-          <w:rStyle w:val="VerbatimChar"/>
-        </w:rPr>
-        <w:t xml:space="preserve">clearpage</w:t>
-      </w:r>
-      <w:r>
-        <w:t xml:space="preserve">s or other commands to push material around. LaTeX is designed to handle that.</w:t>
-      </w:r>
-    </w:p>
-    <w:p>
-      <w:pPr>
         <w:numPr>
+          <w:numId w:val="1004"/>
           <w:ilvl w:val="0"/>
-          <w:numId w:val="1004"/>
         </w:numPr>
-        <w:pStyle w:val="Definition"/>
-      </w:pPr>
-      <w:r>
-        <w:t xml:space="preserve">Resist the temptation to add or subtract space, change lengths or do other things to modify the layout.</w:t>
-      </w:r>
-    </w:p>
-    <w:p>
-      <w:pPr>
-        <w:numPr>
-          <w:ilvl w:val="0"/>
-          <w:numId w:val="1004"/>
-        </w:numPr>
-        <w:pStyle w:val="Definition"/>
       </w:pPr>
       <w:r>
         <w:t xml:space="preserve">Write!</w:t>
@@ -3793,23 +3790,77 @@
         <w:t xml:space="preserve"> </w:t>
       </w:r>
       <w:r>
-        <w:t xml:space="preserve">in PDF readers. For example, passing the pointer over the following equation should reveal a pop-up:</w:t>
+        <w:t xml:space="preserve">in PDF readers.</w:t>
       </w:r>
     </w:p>
     <w:p>
       <w:pPr>
         <w:pStyle w:val="BodyText"/>
       </w:pPr>
-      <w:r>
-        <w:t xml:space="preserve">$$\pdftooltip{a^2+b^2=c^2}{An equation}$$</w:t>
-      </w:r>
+      <m:oMathPara>
+        <m:oMathParaPr>
+          <m:jc m:val="center"/>
+        </m:oMathParaPr>
+        <m:oMath>
+          <m:sSup>
+            <m:e>
+              <m:r>
+                <m:t>a</m:t>
+              </m:r>
+            </m:e>
+            <m:sup>
+              <m:r>
+                <m:t>2</m:t>
+              </m:r>
+            </m:sup>
+          </m:sSup>
+          <m:r>
+            <m:t>+</m:t>
+          </m:r>
+          <m:sSup>
+            <m:e>
+              <m:r>
+                <m:t>b</m:t>
+              </m:r>
+            </m:e>
+            <m:sup>
+              <m:r>
+                <m:t>2</m:t>
+              </m:r>
+            </m:sup>
+          </m:sSup>
+          <m:r>
+            <m:t>=</m:t>
+          </m:r>
+          <m:sSup>
+            <m:e>
+              <m:r>
+                <m:t>c</m:t>
+              </m:r>
+            </m:e>
+            <m:sup>
+              <m:r>
+                <m:t>2</m:t>
+              </m:r>
+            </m:sup>
+          </m:sSup>
+        </m:oMath>
+      </m:oMathPara>
     </w:p>
     <w:p>
       <w:pPr>
         <w:pStyle w:val="FirstParagraph"/>
       </w:pPr>
       <w:r>
-        <w:t xml:space="preserve">Alt text can be added after the PDF is compiled using a PDF editor such as Adobe’s Acrobat Pro. Alternatively – and probably best for ensuring that the final document is what the author intended – it can be generated from within the source document using the</w:t>
+        <w:t xml:space="preserve">Alt text can be added after the PDF is compiled using a PDF editor such as Adobe’s Acrobat Pro.</w:t>
+      </w:r>
+    </w:p>
+    <w:p>
+      <w:pPr>
+        <w:pStyle w:val="BodyText"/>
+      </w:pPr>
+      <w:r>
+        <w:t xml:space="preserve">Alternatively – and probably best for ensuring that the final document is what the author intended – it can be generated from within the source document using the</w:t>
       </w:r>
       <w:r>
         <w:t xml:space="preserve"> </w:t>
@@ -3839,7 +3890,13 @@
         <w:t xml:space="preserve"> </w:t>
       </w:r>
       <w:r>
-        <w:t xml:space="preserve">package. The previous equation was generated using</w:t>
+        <w:t xml:space="preserve">package. For example, it could be added to</w:t>
+      </w:r>
+      <w:r>
+        <w:t xml:space="preserve"> </w:t>
+      </w:r>
+      <w:r>
+        <w:t xml:space="preserve">the previous equation using</w:t>
       </w:r>
       <w:r>
         <w:t xml:space="preserve"> </w:t>
@@ -3859,24 +3916,19 @@
         <w:pStyle w:val="BodyText"/>
       </w:pPr>
       <w:r>
-        <w:t xml:space="preserve">The same approach can be used to create alt text for images. For example, Figure</w:t>
-      </w:r>
-      <w:r>
-        <w:t xml:space="preserve"> </w:t>
-      </w:r>
-      <w:hyperlink w:anchor="fig:NRELimagesWithAltText">
-        <w:r>
-          <w:rPr>
-            <w:rStyle w:val="Hyperlink"/>
-          </w:rPr>
-          <w:t xml:space="preserve">[fig:NRELimagesWithAltText]</w:t>
-        </w:r>
-      </w:hyperlink>
-      <w:r>
-        <w:t xml:space="preserve"> </w:t>
-      </w:r>
-      <w:r>
-        <w:t xml:space="preserve">has been labeled with a tool tip.</w:t>
+        <w:t xml:space="preserve">The same approach can be used to create alt text for images. The general form is</w:t>
+      </w:r>
+      <w:r>
+        <w:t xml:space="preserve"> </w:t>
+      </w:r>
+      <w:r>
+        <w:rPr>
+          <w:rStyle w:val="VerbatimChar"/>
+        </w:rPr>
+        <w:t xml:space="preserve">{\pdftooltip{\includegraphics[config]{path}}{alt-text}}</w:t>
+      </w:r>
+      <w:r>
+        <w:t xml:space="preserve">.</w:t>
       </w:r>
     </w:p>
     <w:p>
@@ -5580,7 +5632,7 @@
       <w:rFonts w:asciiTheme="majorHAnsi" w:eastAsiaTheme="majorEastAsia" w:hAnsiTheme="majorHAnsi" w:cstheme="majorBidi"/>
       <w:b/>
       <w:bCs/>
-      <w:color w:val="4F81BD" w:themeColor="accent1"/>
+      <w:color w:val="345A8A" w:themeColor="accent1" w:themeShade="B5"/>
       <w:sz w:val="32"/>
       <w:szCs w:val="32"/>
     </w:rPr>
@@ -5603,8 +5655,8 @@
       <w:b/>
       <w:bCs/>
       <w:color w:val="4F81BD" w:themeColor="accent1"/>
-      <w:sz w:val="28"/>
-      <w:szCs w:val="28"/>
+      <w:sz w:val="32"/>
+      <w:szCs w:val="32"/>
     </w:rPr>
   </w:style>
   <w:style w:type="paragraph" w:styleId="Heading3">
@@ -5625,8 +5677,8 @@
       <w:b/>
       <w:bCs/>
       <w:color w:val="4F81BD" w:themeColor="accent1"/>
-      <w:sz w:val="24"/>
-      <w:szCs w:val="24"/>
+      <w:sz w:val="28"/>
+      <w:szCs w:val="28"/>
     </w:rPr>
   </w:style>
   <w:style w:type="paragraph" w:styleId="Heading4">
@@ -5644,7 +5696,7 @@
     </w:pPr>
     <w:rPr>
       <w:rFonts w:asciiTheme="majorHAnsi" w:eastAsiaTheme="majorEastAsia" w:hAnsiTheme="majorHAnsi" w:cstheme="majorBidi"/>
-      <w:i/>
+      <w:b/>
       <w:bCs/>
       <w:color w:val="4F81BD" w:themeColor="accent1"/>
       <w:sz w:val="24"/>
@@ -5666,6 +5718,7 @@
     </w:pPr>
     <w:rPr>
       <w:rFonts w:asciiTheme="majorHAnsi" w:eastAsiaTheme="majorEastAsia" w:hAnsiTheme="majorHAnsi" w:cstheme="majorBidi"/>
+      <w:i/>
       <w:iCs/>
       <w:color w:val="4F81BD" w:themeColor="accent1"/>
       <w:sz w:val="24"/>
@@ -5761,8 +5814,14 @@
     <w:qFormat/>
     <w:pPr>
       <w:spacing w:before="100" w:after="100"/>
-      <w:ind w:firstLine="0" w:left="480" w:right="480"/>
+      <w:ind w:firstLine="0"/>
     </w:pPr>
+    <w:rPr>
+      <w:rFonts w:asciiTheme="majorHAnsi" w:eastAsiaTheme="majorEastAsia" w:hAnsiTheme="majorHAnsi" w:cstheme="majorBidi"/>
+      <w:bCs/>
+      <w:sz w:val="20"/>
+      <w:szCs w:val="20"/>
+    </w:rPr>
   </w:style>
   <w:style w:type="paragraph" w:styleId="FootnoteText">
     <w:name w:val="Footnote Text"/>

</xml_diff>